<commit_message>
last changes - project is done (for now)
</commit_message>
<xml_diff>
--- a/dokumentace k projektu/SRS dokumentace.docx
+++ b/dokumentace k projektu/SRS dokumentace.docx
@@ -400,7 +400,49 @@
         <w:t>prokliku</w:t>
       </w:r>
       <w:r>
-        <w:t xml:space="preserve"> do projektu se uživateli zobrazí velmi podobná stránka jako je úvodní se osobními úkoly a zde se provádí to samé, jak je zmíněno výše. Přibyl zde ukazatel, kdo úkol vytvořil a tento ukazatel slouží k prokliku na profil uživatele.</w:t>
+        <w:t xml:space="preserve"> do projektu se uživateli zobrazí velmi podobná stránka jako je úvodní se osobními úkoly a zde se provádí to samé, jak je zmíněno výše. Přibyl</w:t>
+      </w:r>
+      <w:r>
+        <w:t>y</w:t>
+      </w:r>
+      <w:r>
+        <w:t xml:space="preserve"> zde </w:t>
+      </w:r>
+      <w:r>
+        <w:t xml:space="preserve">dva </w:t>
+      </w:r>
+      <w:r>
+        <w:t>ukazatel</w:t>
+      </w:r>
+      <w:r>
+        <w:t>e</w:t>
+      </w:r>
+      <w:r>
+        <w:t>, kdo úkol vytvoři</w:t>
+      </w:r>
+      <w:r>
+        <w:t>l a</w:t>
+      </w:r>
+      <w:r>
+        <w:t xml:space="preserve"> kdo na úkolu pracuje</w:t>
+      </w:r>
+      <w:r>
+        <w:t xml:space="preserve"> tyto</w:t>
+      </w:r>
+      <w:r>
+        <w:t xml:space="preserve"> ukazatel</w:t>
+      </w:r>
+      <w:r>
+        <w:t>e</w:t>
+      </w:r>
+      <w:r>
+        <w:t xml:space="preserve"> slouží k prokliku na profil uživatele</w:t>
+      </w:r>
+      <w:r>
+        <w:t xml:space="preserve"> a dále </w:t>
+      </w:r>
+      <w:r>
+        <w:t>.</w:t>
       </w:r>
       <w:r>
         <w:t xml:space="preserve"> Pokud uživatel smaže projekt, jsou s projektem smazány i všechny přidružené úkoly.</w:t>

</xml_diff>